<commit_message>
Notificaciones de comment-milestones agregadas
</commit_message>
<xml_diff>
--- a/Documentacion/Sprint5/UserStories/CM-38.docx
+++ b/Documentacion/Sprint5/UserStories/CM-38.docx
@@ -91,28 +91,35 @@
                 <w:sz w:val="28"/>
                 <w:szCs w:val="28"/>
               </w:rPr>
-              <w:t xml:space="preserve">recibir una notificación al </w:t>
+              <w:t xml:space="preserve">recibir una notificación </w:t>
             </w:r>
             <w:r>
               <w:rPr>
                 <w:sz w:val="28"/>
                 <w:szCs w:val="28"/>
               </w:rPr>
-              <w:t>obtener</w:t>
+              <w:t>al lograr un hito en cantidad de valoraciones</w:t>
             </w:r>
             <w:r>
               <w:rPr>
                 <w:sz w:val="28"/>
                 <w:szCs w:val="28"/>
               </w:rPr>
-              <w:t xml:space="preserve"> una valoración</w:t>
+              <w:t xml:space="preserve"> </w:t>
             </w:r>
             <w:r>
               <w:rPr>
                 <w:sz w:val="28"/>
                 <w:szCs w:val="28"/>
               </w:rPr>
-              <w:t xml:space="preserve"> en un post o comentario</w:t>
+              <w:t>de</w:t>
+            </w:r>
+            <w:r>
+              <w:rPr>
+                <w:sz w:val="28"/>
+                <w:szCs w:val="28"/>
+              </w:rPr>
+              <w:t xml:space="preserve"> un post o comentario</w:t>
             </w:r>
             <w:r>
               <w:rPr>
@@ -195,7 +202,7 @@
                 <w:sz w:val="18"/>
                 <w:szCs w:val="18"/>
               </w:rPr>
-              <w:t>DEBE recibir un</w:t>
+              <w:t xml:space="preserve">DEBE </w:t>
             </w:r>
             <w:r>
               <w:rPr>
@@ -204,7 +211,16 @@
                 <w:sz w:val="18"/>
                 <w:szCs w:val="18"/>
               </w:rPr>
-              <w:t xml:space="preserve">a valoración a un post o comentario propio </w:t>
+              <w:t>lograr un hito de cantidad de valoraciones</w:t>
+            </w:r>
+            <w:r>
+              <w:rPr>
+                <w:rFonts w:ascii="Calibri" w:hAnsi="Calibri"/>
+                <w:color w:val="000000"/>
+                <w:sz w:val="18"/>
+                <w:szCs w:val="18"/>
+              </w:rPr>
+              <w:t xml:space="preserve"> a un post o comentario propio </w:t>
             </w:r>
             <w:r>
               <w:rPr>
@@ -284,13 +300,7 @@
               <w:rPr>
                 <w:color w:val="000000"/>
               </w:rPr>
-              <w:t>recibir un</w:t>
-            </w:r>
-            <w:r>
-              <w:rPr>
-                <w:color w:val="000000"/>
-              </w:rPr>
-              <w:t xml:space="preserve">a valoración </w:t>
+              <w:t xml:space="preserve">lograr un hito de cantidad de valoraciones </w:t>
             </w:r>
             <w:r>
               <w:rPr>
@@ -315,13 +325,19 @@
               <w:rPr>
                 <w:color w:val="000000"/>
               </w:rPr>
-              <w:t>PROBAR recibir un</w:t>
+              <w:t xml:space="preserve">PROBAR </w:t>
             </w:r>
             <w:r>
               <w:rPr>
                 <w:color w:val="000000"/>
               </w:rPr>
-              <w:t xml:space="preserve">a valoración </w:t>
+              <w:t>lograr un hito de cantidad de valoraciones</w:t>
+            </w:r>
+            <w:r>
+              <w:rPr>
+                <w:color w:val="000000"/>
+              </w:rPr>
+              <w:t xml:space="preserve"> </w:t>
             </w:r>
             <w:r>
               <w:rPr>

</xml_diff>